<commit_message>
More things added in Crypt, Com Graphics and Prof Comm
</commit_message>
<xml_diff>
--- a/CSCI Com Graphics/Assignment 6/assn6_shading/Assignment 6 Materials and Shading.docx
+++ b/CSCI Com Graphics/Assignment 6/assn6_shading/Assignment 6 Materials and Shading.docx
@@ -4,7 +4,16 @@
   <w:body>
     <w:p>
       <w:r>
-        <w:t>Assignment 6 – Materials and Shading</w:t>
+        <w:t xml:space="preserve">Assignment </w:t>
+      </w:r>
+      <w:r>
+        <w:t>7</w:t>
+      </w:r>
+      <w:r>
+        <w:t xml:space="preserve"> – </w:t>
+      </w:r>
+      <w:r>
+        <w:t>Texture</w:t>
       </w:r>
     </w:p>
     <w:p>
@@ -154,6 +163,7 @@
     <w:lsdException w:name="HTML Sample" w:semiHidden="1" w:unhideWhenUsed="1"/>
     <w:lsdException w:name="HTML Typewriter" w:semiHidden="1" w:unhideWhenUsed="1"/>
     <w:lsdException w:name="HTML Variable" w:semiHidden="1" w:unhideWhenUsed="1"/>
+    <w:lsdException w:name="Normal Table" w:semiHidden="1" w:unhideWhenUsed="1"/>
     <w:lsdException w:name="annotation subject" w:semiHidden="1" w:unhideWhenUsed="1"/>
     <w:lsdException w:name="No List" w:semiHidden="1" w:unhideWhenUsed="1"/>
     <w:lsdException w:name="Outline List 1" w:semiHidden="1" w:unhideWhenUsed="1"/>
@@ -200,8 +210,10 @@
     <w:lsdException w:name="Table Subtle 2" w:semiHidden="1" w:unhideWhenUsed="1"/>
     <w:lsdException w:name="Table Web 1" w:semiHidden="1" w:unhideWhenUsed="1"/>
     <w:lsdException w:name="Table Web 2" w:semiHidden="1" w:unhideWhenUsed="1"/>
+    <w:lsdException w:name="Table Web 3" w:semiHidden="1" w:unhideWhenUsed="1"/>
     <w:lsdException w:name="Balloon Text" w:semiHidden="1" w:unhideWhenUsed="1"/>
     <w:lsdException w:name="Table Grid" w:uiPriority="39"/>
+    <w:lsdException w:name="Table Theme" w:semiHidden="1" w:unhideWhenUsed="1"/>
     <w:lsdException w:name="Placeholder Text" w:semiHidden="1"/>
     <w:lsdException w:name="No Spacing" w:uiPriority="1" w:qFormat="1"/>
     <w:lsdException w:name="Light Shading" w:uiPriority="60"/>

</xml_diff>